<commit_message>
Minor changes to duplicate information
</commit_message>
<xml_diff>
--- a/Final Submission (Unfinished).docx
+++ b/Final Submission (Unfinished).docx
@@ -38,21 +38,10 @@
         <w:rPr>
           <w:b/>
         </w:rPr>
-        <w:t xml:space="preserve">The </w:t>
-      </w:r>
-      <w:proofErr w:type="gramStart"/>
-      <w:r>
-        <w:rPr>
-          <w:b/>
-        </w:rPr>
-        <w:t>A</w:t>
-      </w:r>
-      <w:r>
-        <w:t>(</w:t>
-      </w:r>
-      <w:proofErr w:type="gramEnd"/>
-      <w:r>
-        <w:t>12)</w:t>
+        <w:t>The A</w:t>
+      </w:r>
+      <w:r>
+        <w:t>(12)</w:t>
       </w:r>
       <w:r>
         <w:t xml:space="preserve"> </w:t>
@@ -167,15 +156,7 @@
     </w:p>
     <w:p>
       <w:r>
-        <w:t xml:space="preserve">I’m 26, hail from Melbourne CBD. I am a huge basketball and combat sports fan, having played the former most my life and competed in the latter a couple of times. I also have an unhealthy obsession with watches (save your wallet, do not get into this hobby!!) My interest in I.T has </w:t>
-      </w:r>
-      <w:proofErr w:type="gramStart"/>
-      <w:r>
-        <w:t>definitely been</w:t>
-      </w:r>
-      <w:proofErr w:type="gramEnd"/>
-      <w:r>
-        <w:t xml:space="preserve"> amplified through my full-time job as a banker, and seeing the industry’s focus shift to improvement in technology, systems etc. Currently, (which intro to RMIT has helped me realise) I enjoy more so the front-end development/software dev side. I am drawn to ‘ease of life’ type applications and nicely designed, interactive interfaces. I have no formal education, my minimal I.T skills are mostly self-taught (Excel, VBA, HTML/CSS, Python) either job necessity or through websites such as Udemy, EDX, YouTube etc. I’m excited to work with &lt;insert team name&gt; and can’t wait to see what we come up with!</w:t>
+        <w:t>I’m 26, hail from Melbourne CBD. I am a huge basketball and combat sports fan, having played the former most my life and competed in the latter a couple of times. I also have an unhealthy obsession with watches (save your wallet, do not get into this hobby!!) My interest in I.T has definitely been amplified through my full-time job as a banker, and seeing the industry’s focus shift to improvement in technology, systems etc. Currently, (which intro to RMIT has helped me realise) I enjoy more so the front-end development/software dev side. I am drawn to ‘ease of life’ type applications and nicely designed, interactive interfaces. I have no formal education, my minimal I.T skills are mostly self-taught (Excel, VBA, HTML/CSS, Python) either job necessity or through websites such as Udemy, EDX, YouTube etc. I’m excited to work with &lt;insert team name&gt; and can’t wait to see what we come up with!</w:t>
       </w:r>
     </w:p>
     <w:p>
@@ -273,26 +254,10 @@
     </w:p>
     <w:p>
       <w:r>
-        <w:t xml:space="preserve">Hi! I’m Cooper Hawtin, a </w:t>
-      </w:r>
-      <w:proofErr w:type="gramStart"/>
-      <w:r>
-        <w:t>20 year old</w:t>
-      </w:r>
-      <w:proofErr w:type="gramEnd"/>
-      <w:r>
-        <w:t xml:space="preserve"> Australian IT enthusiast who is on the verge of completing their Associate’s degree in Information Technology. I started studying at RMIT mid-year back in 2017 about 6 months after finishing my Year 12 VCE studies. I can speak fluent English and Italian. I gained an interest in IT when I decided to build my first gaming PC. My friends had convinced me to move from console to PC after school had finished so I started to educate myself to know what I was getting into. After countless hours of YouTube crusades, I worked up the courage to build my first PC.</w:t>
-      </w:r>
-      <w:r>
-        <w:t xml:space="preserve"> Building a PC sparked an interest in IT for me. Months after it had been </w:t>
-      </w:r>
-      <w:proofErr w:type="gramStart"/>
-      <w:r>
-        <w:t>built</w:t>
-      </w:r>
-      <w:proofErr w:type="gramEnd"/>
-      <w:r>
-        <w:t xml:space="preserve"> I spent a great majority of my time doing nothing but study how computers work from hardware to software. I got the point where I felt confident enough to study it officially at university. And here I am over 2 years later about to complete my degree!</w:t>
+        <w:t>Hi! I’m Cooper Hawtin, a 20 year old Australian IT enthusiast who is on the verge of completing their Associate’s degree in Information Technology. I started studying at RMIT mid-year back in 2017 about 6 months after finishing my Year 12 VCE studies. I can speak fluent English and Italian. I gained an interest in IT when I decided to build my first gaming PC. My friends had convinced me to move from console to PC after school had finished so I started to educate myself to know what I was getting into. After countless hours of YouTube crusades, I worked up the courage to build my first PC.</w:t>
+      </w:r>
+      <w:r>
+        <w:t xml:space="preserve"> Building a PC sparked an interest in IT for me. Months after it had been built I spent a great majority of my time doing nothing but study how computers work from hardware to software. I got the point where I felt confident enough to study it officially at university. And here I am over 2 years later about to complete my degree!</w:t>
       </w:r>
     </w:p>
     <w:p/>
@@ -591,15 +556,7 @@
         </w:numPr>
       </w:pPr>
       <w:r>
-        <w:t xml:space="preserve">I think I’d make an excellent leader in a team however I tend not to strive for such positions as I </w:t>
-      </w:r>
-      <w:proofErr w:type="gramStart"/>
-      <w:r>
-        <w:t>prefer to have</w:t>
-      </w:r>
-      <w:proofErr w:type="gramEnd"/>
-      <w:r>
-        <w:t xml:space="preserve"> my tasks set and complete them accurately without worrying about what everyone else is doing.</w:t>
+        <w:t>I think I’d make an excellent leader in a team however I tend not to strive for such positions as I prefer to have my tasks set and complete them accurately without worrying about what everyone else is doing.</w:t>
       </w:r>
     </w:p>
     <w:p>
@@ -623,15 +580,7 @@
         </w:numPr>
       </w:pPr>
       <w:r>
-        <w:t xml:space="preserve">I engage well with discussions which would include project planning and working out task assignment. When forming a </w:t>
-      </w:r>
-      <w:proofErr w:type="gramStart"/>
-      <w:r>
-        <w:t>team</w:t>
-      </w:r>
-      <w:proofErr w:type="gramEnd"/>
-      <w:r>
-        <w:t xml:space="preserve"> it would be ideal to find likeminded people as similar personality traits would work well together sharing the same goals and dedication.</w:t>
+        <w:t>I engage well with discussions which would include project planning and working out task assignment. When forming a team it would be ideal to find likeminded people as similar personality traits would work well together sharing the same goals and dedication.</w:t>
       </w:r>
     </w:p>
     <w:p>
@@ -835,15 +784,7 @@
     </w:p>
     <w:p>
       <w:r>
-        <w:t xml:space="preserve">I should take these strengths and use them to my benefit, if I fall behind on a group project I can get the aspects explained to me by another team member and still be able to understand what they are completing and as for my compassionate side I would be able to return the favour. As for the creativity test, I </w:t>
-      </w:r>
-      <w:proofErr w:type="gramStart"/>
-      <w:r>
-        <w:t>have the ability to</w:t>
-      </w:r>
-      <w:proofErr w:type="gramEnd"/>
-      <w:r>
-        <w:t xml:space="preserve"> carry large quantities of information which means I would be able to absorb what needs to be done and discuss it with my team.</w:t>
+        <w:t>I should take these strengths and use them to my benefit, if I fall behind on a group project I can get the aspects explained to me by another team member and still be able to understand what they are completing and as for my compassionate side I would be able to return the favour. As for the creativity test, I have the ability to carry large quantities of information which means I would be able to absorb what needs to be done and discuss it with my team.</w:t>
       </w:r>
     </w:p>
     <w:p>
@@ -1043,15 +984,7 @@
     </w:p>
     <w:p>
       <w:r>
-        <w:t xml:space="preserve">Honestly, from a learning perspective, not much as I am </w:t>
-      </w:r>
-      <w:proofErr w:type="gramStart"/>
-      <w:r>
-        <w:t>aware</w:t>
-      </w:r>
-      <w:proofErr w:type="gramEnd"/>
-      <w:r>
-        <w:t xml:space="preserve"> I learn primarily through Visuals and secondarily kinaesthetically. With the behavioural based tests MBTI &amp; Big five, </w:t>
+        <w:t xml:space="preserve">Honestly, from a learning perspective, not much as I am aware I learn primarily through Visuals and secondarily kinaesthetically. With the behavioural based tests MBTI &amp; Big five, </w:t>
       </w:r>
       <w:proofErr w:type="spellStart"/>
       <w:r>
@@ -1245,15 +1178,7 @@
     </w:p>
     <w:p>
       <w:r>
-        <w:t xml:space="preserve">I believe these results tell me that when working in a team I am most likely to be given some complex tasks while the leadership is left to someone else, and that should someone need help I will happily help them through what they need. When forming a </w:t>
-      </w:r>
-      <w:proofErr w:type="gramStart"/>
-      <w:r>
-        <w:t>team</w:t>
-      </w:r>
-      <w:proofErr w:type="gramEnd"/>
-      <w:r>
-        <w:t xml:space="preserve"> I should take note of the kind of people I am forming with and the potential clashes of personalities that may not gel well with my own.</w:t>
+        <w:t>I believe these results tell me that when working in a team I am most likely to be given some complex tasks while the leadership is left to someone else, and that should someone need help I will happily help them through what they need. When forming a team I should take note of the kind of people I am forming with and the potential clashes of personalities that may not gel well with my own.</w:t>
       </w:r>
     </w:p>
     <w:p>
@@ -1397,7 +1322,7 @@
           <w:lang w:eastAsia="en-AU"/>
         </w:rPr>
         <w:drawing>
-          <wp:anchor distT="0" distB="0" distL="114300" distR="114300" simplePos="0" relativeHeight="251659264" behindDoc="1" locked="0" layoutInCell="1" allowOverlap="1" wp14:anchorId="5D0A0349" wp14:editId="642CF117">
+          <wp:anchor distT="0" distB="0" distL="114300" distR="114300" simplePos="0" relativeHeight="251659264" behindDoc="1" locked="0" layoutInCell="1" allowOverlap="1" wp14:anchorId="2A9F078E" wp14:editId="31F1A828">
             <wp:simplePos x="0" y="0"/>
             <wp:positionH relativeFrom="column">
               <wp:posOffset>-9525</wp:posOffset>
@@ -1542,7 +1467,6 @@
       </w:r>
     </w:p>
     <w:p/>
-    <w:p/>
     <w:p>
       <w:r>
         <w:t xml:space="preserve">Link to repository: </w:t>
@@ -1557,6 +1481,12 @@
       </w:hyperlink>
     </w:p>
     <w:p>
+      <w:pPr>
+        <w:rPr>
+          <w:color w:val="0000FF"/>
+          <w:u w:val="single"/>
+        </w:rPr>
+      </w:pPr>
       <w:r>
         <w:t xml:space="preserve">Link to website: </w:t>
       </w:r>
@@ -1569,73 +1499,20 @@
         </w:r>
       </w:hyperlink>
     </w:p>
-    <w:p/>
-    <w:p>
-      <w:pPr>
-        <w:rPr>
-          <w:b/>
-          <w:bCs/>
-        </w:rPr>
-      </w:pPr>
-      <w:r>
-        <w:rPr>
-          <w:b/>
-          <w:bCs/>
-        </w:rPr>
-        <w:t>Samuel</w:t>
-      </w:r>
-    </w:p>
-    <w:p>
-      <w:pPr>
-        <w:rPr>
-          <w:b/>
-          <w:bCs/>
-        </w:rPr>
-      </w:pPr>
-      <w:r>
-        <w:rPr>
-          <w:b/>
-          <w:bCs/>
-        </w:rPr>
-        <w:t>Stanton</w:t>
-      </w:r>
-    </w:p>
-    <w:p>
-      <w:pPr>
-        <w:rPr>
-          <w:b/>
-          <w:bCs/>
-        </w:rPr>
-      </w:pPr>
-      <w:r>
-        <w:rPr>
-          <w:b/>
-          <w:bCs/>
-        </w:rPr>
-        <w:t>Jenna</w:t>
-      </w:r>
-    </w:p>
-    <w:p>
-      <w:pPr>
-        <w:rPr>
-          <w:b/>
-          <w:bCs/>
-        </w:rPr>
-      </w:pPr>
-      <w:r>
-        <w:rPr>
-          <w:b/>
-          <w:bCs/>
-        </w:rPr>
-        <w:t>Cooper</w:t>
-      </w:r>
-    </w:p>
-    <w:p>
-      <w:r>
-        <w:t>I think the audit trail reflects well who contributed the most to the project.</w:t>
-      </w:r>
-    </w:p>
-    <w:p/>
+    <w:p>
+      <w:proofErr w:type="spellStart"/>
+      <w:r>
+        <w:t>Github</w:t>
+      </w:r>
+      <w:proofErr w:type="spellEnd"/>
+      <w:r>
+        <w:t xml:space="preserve"> reflection can be found under the Group Reflection section.</w:t>
+      </w:r>
+    </w:p>
+    <w:p>
+      <w:bookmarkStart w:id="0" w:name="_GoBack"/>
+      <w:bookmarkEnd w:id="0"/>
+    </w:p>
     <w:p>
       <w:pPr>
         <w:pStyle w:val="Title"/>
@@ -1795,7 +1672,6 @@
     </w:p>
     <w:p>
       <w:r>
-        <w:lastRenderedPageBreak/>
         <w:t xml:space="preserve">From your group's ideal jobs, you can identify a set of skills required for these jobs (we will refer to this as your group's required skill set). These can be divided into general skills (communication, problem solving, writing etc) and IT-specific skills (JavaScript, SQL, etc). </w:t>
       </w:r>
     </w:p>
@@ -1953,6 +1829,7 @@
         </w:numPr>
       </w:pPr>
       <w:r>
+        <w:lastRenderedPageBreak/>
         <w:t>Cooper</w:t>
       </w:r>
     </w:p>
@@ -2021,15 +1898,7 @@
     </w:p>
     <w:p>
       <w:r>
-        <w:t xml:space="preserve">Whilst not necessarily explicitly stated in the roles we all had (some were), we have agreed in our conversation that the following 10 general skills are </w:t>
-      </w:r>
-      <w:proofErr w:type="gramStart"/>
-      <w:r>
-        <w:t>absolutely necessary</w:t>
-      </w:r>
-      <w:proofErr w:type="gramEnd"/>
-      <w:r>
-        <w:t xml:space="preserve"> and are present in all the roles we have individually chosen.</w:t>
+        <w:t>Whilst not necessarily explicitly stated in the roles we all had (some were), we have agreed in our conversation that the following 10 general skills are absolutely necessary and are present in all the roles we have individually chosen.</w:t>
       </w:r>
     </w:p>
     <w:p>
@@ -2344,7 +2213,6 @@
         <w:rPr>
           <w:color w:val="002060"/>
         </w:rPr>
-        <w:lastRenderedPageBreak/>
         <w:t>SQL is the number 1 IT skill per the burning glass data which shows me there is a strong chance that either C++ (which we have classed as JAVA - #3 in the list) or SQL will be highly sought skills.</w:t>
       </w:r>
     </w:p>
@@ -2454,6 +2322,7 @@
           <w:sz w:val="36"/>
           <w:szCs w:val="36"/>
         </w:rPr>
+        <w:lastRenderedPageBreak/>
         <w:t>IT Work</w:t>
       </w:r>
       <w:r>
@@ -2515,21 +2384,20 @@
         <w:rPr>
           <w:rFonts w:asciiTheme="majorHAnsi" w:hAnsiTheme="majorHAnsi" w:cstheme="majorHAnsi"/>
         </w:rPr>
-        <w:t xml:space="preserve">The company is </w:t>
-      </w:r>
-      <w:proofErr w:type="gramStart"/>
-      <w:r>
+        <w:t>The company is small so everyone tends to do a bit more than just what the pure job role is.</w:t>
+      </w:r>
+    </w:p>
+    <w:p>
+      <w:pPr>
         <w:rPr>
           <w:rFonts w:asciiTheme="majorHAnsi" w:hAnsiTheme="majorHAnsi" w:cstheme="majorHAnsi"/>
         </w:rPr>
-        <w:t>small</w:t>
-      </w:r>
-      <w:proofErr w:type="gramEnd"/>
+      </w:pPr>
       <w:r>
         <w:rPr>
           <w:rFonts w:asciiTheme="majorHAnsi" w:hAnsiTheme="majorHAnsi" w:cstheme="majorHAnsi"/>
         </w:rPr>
-        <w:t xml:space="preserve"> so everyone tends to do a bit more than just what the pure job role is.</w:t>
+        <w:t>In my case it may involve product or feature design.</w:t>
       </w:r>
     </w:p>
     <w:p>
@@ -2538,29 +2406,36 @@
           <w:rFonts w:asciiTheme="majorHAnsi" w:hAnsiTheme="majorHAnsi" w:cstheme="majorHAnsi"/>
         </w:rPr>
       </w:pPr>
-      <w:r>
+    </w:p>
+    <w:p>
+      <w:pPr>
         <w:rPr>
           <w:rFonts w:asciiTheme="majorHAnsi" w:hAnsiTheme="majorHAnsi" w:cstheme="majorHAnsi"/>
-        </w:rPr>
-        <w:t>In my case it may involve product or feature design.</w:t>
-      </w:r>
-    </w:p>
-    <w:p>
-      <w:pPr>
+          <w:b/>
+          <w:bCs/>
+          <w:u w:val="single"/>
+        </w:rPr>
+      </w:pPr>
+      <w:r>
         <w:rPr>
           <w:rFonts w:asciiTheme="majorHAnsi" w:hAnsiTheme="majorHAnsi" w:cstheme="majorHAnsi"/>
-        </w:rPr>
-      </w:pPr>
-    </w:p>
-    <w:p>
-      <w:pPr>
+          <w:b/>
+          <w:bCs/>
+          <w:u w:val="single"/>
+        </w:rPr>
+        <w:t xml:space="preserve">What kinds of people does the IT professional interact with? Are </w:t>
+      </w:r>
+      <w:proofErr w:type="spellStart"/>
+      <w:r>
         <w:rPr>
           <w:rFonts w:asciiTheme="majorHAnsi" w:hAnsiTheme="majorHAnsi" w:cstheme="majorHAnsi"/>
           <w:b/>
           <w:bCs/>
           <w:u w:val="single"/>
         </w:rPr>
-      </w:pPr>
+        <w:t>they</w:t>
+      </w:r>
+      <w:proofErr w:type="spellEnd"/>
       <w:r>
         <w:rPr>
           <w:rFonts w:asciiTheme="majorHAnsi" w:hAnsiTheme="majorHAnsi" w:cstheme="majorHAnsi"/>
@@ -2568,19 +2443,77 @@
           <w:bCs/>
           <w:u w:val="single"/>
         </w:rPr>
-        <w:t xml:space="preserve">What kinds of people does the IT professional interact with? Are </w:t>
-      </w:r>
-      <w:proofErr w:type="spellStart"/>
-      <w:r>
+        <w:t xml:space="preserve"> other IT professionals? Clients? Investors? The general public?</w:t>
+      </w:r>
+    </w:p>
+    <w:p>
+      <w:pPr>
         <w:rPr>
           <w:rFonts w:asciiTheme="majorHAnsi" w:hAnsiTheme="majorHAnsi" w:cstheme="majorHAnsi"/>
+        </w:rPr>
+      </w:pPr>
+      <w:r>
+        <w:rPr>
+          <w:rFonts w:asciiTheme="majorHAnsi" w:hAnsiTheme="majorHAnsi" w:cstheme="majorHAnsi"/>
+        </w:rPr>
+        <w:t>As I am a part of the dev team, generally when we're not chatting with each other as to how what we're working on could be implemented best, we are talking to our CTO about what the next feature or project that we are to push forward with;</w:t>
+      </w:r>
+    </w:p>
+    <w:p>
+      <w:pPr>
+        <w:rPr>
+          <w:rFonts w:asciiTheme="majorHAnsi" w:hAnsiTheme="majorHAnsi" w:cstheme="majorHAnsi"/>
+        </w:rPr>
+      </w:pPr>
+      <w:r>
+        <w:rPr>
+          <w:rFonts w:asciiTheme="majorHAnsi" w:hAnsiTheme="majorHAnsi" w:cstheme="majorHAnsi"/>
+        </w:rPr>
+        <w:t>This is usually brought on by requests for new functionality by our existing client or new clients scouting us to produce their next product.</w:t>
+      </w:r>
+    </w:p>
+    <w:p>
+      <w:pPr>
+        <w:rPr>
+          <w:rFonts w:asciiTheme="majorHAnsi" w:hAnsiTheme="majorHAnsi" w:cstheme="majorHAnsi"/>
+        </w:rPr>
+      </w:pPr>
+      <w:r>
+        <w:rPr>
+          <w:rFonts w:asciiTheme="majorHAnsi" w:hAnsiTheme="majorHAnsi" w:cstheme="majorHAnsi"/>
+        </w:rPr>
+        <w:t>When it comes to entirely new projects, we as the developers (usually one of us), will sit down with the client and our CTO in order to lay out the expected functionality and requirements in order to make a proposal for the estimated time for us to work on the project, as well as how much the project is expected to cost for the client.</w:t>
+      </w:r>
+    </w:p>
+    <w:p>
+      <w:pPr>
+        <w:rPr>
+          <w:rFonts w:asciiTheme="majorHAnsi" w:hAnsiTheme="majorHAnsi" w:cstheme="majorHAnsi"/>
+        </w:rPr>
+      </w:pPr>
+      <w:r>
+        <w:rPr>
+          <w:rFonts w:asciiTheme="majorHAnsi" w:hAnsiTheme="majorHAnsi" w:cstheme="majorHAnsi"/>
+        </w:rPr>
+        <w:t>The other interactions that go on for the company usually revolve around marketing or interacting with potential clients or investors, something we the developers generally don't participate in.</w:t>
+      </w:r>
+    </w:p>
+    <w:p>
+      <w:pPr>
+        <w:rPr>
+          <w:rFonts w:asciiTheme="majorHAnsi" w:hAnsiTheme="majorHAnsi" w:cstheme="majorHAnsi"/>
+        </w:rPr>
+      </w:pPr>
+    </w:p>
+    <w:p>
+      <w:pPr>
+        <w:rPr>
+          <w:rFonts w:asciiTheme="majorHAnsi" w:hAnsiTheme="majorHAnsi" w:cstheme="majorHAnsi"/>
           <w:b/>
           <w:bCs/>
           <w:u w:val="single"/>
         </w:rPr>
-        <w:t>they</w:t>
-      </w:r>
-      <w:proofErr w:type="spellEnd"/>
+      </w:pPr>
       <w:r>
         <w:rPr>
           <w:rFonts w:asciiTheme="majorHAnsi" w:hAnsiTheme="majorHAnsi" w:cstheme="majorHAnsi"/>
@@ -2588,7 +2521,7 @@
           <w:bCs/>
           <w:u w:val="single"/>
         </w:rPr>
-        <w:t xml:space="preserve"> other IT professionals? Clients? Investors? The general public?</w:t>
+        <w:t>Where does the IT professional spend most of their time?</w:t>
       </w:r>
     </w:p>
     <w:p>
@@ -2601,7 +2534,7 @@
         <w:rPr>
           <w:rFonts w:asciiTheme="majorHAnsi" w:hAnsiTheme="majorHAnsi" w:cstheme="majorHAnsi"/>
         </w:rPr>
-        <w:t>As I am a part of the dev team, generally when we're not chatting with each other as to how what we're working on could be implemented best, we are talking to our CTO about what the next feature or project that we are to push forward with;</w:t>
+        <w:t>While I'm at work, usually I spend most of my time in front of my computer working on new code most of the time, outside of this it can range from bug fixing, feature or product testing, peer programming with others, or brainstorming.</w:t>
       </w:r>
     </w:p>
     <w:p>
@@ -2614,7 +2547,7 @@
         <w:rPr>
           <w:rFonts w:asciiTheme="majorHAnsi" w:hAnsiTheme="majorHAnsi" w:cstheme="majorHAnsi"/>
         </w:rPr>
-        <w:t>This is usually brought on by requests for new functionality by our existing client or new clients scouting us to produce their next product.</w:t>
+        <w:t>Outside of work, I tend to spend time either doing a bit of extra work on anything that has a soonish deadline, just to make sure things stay ahead of schedule.</w:t>
       </w:r>
     </w:p>
     <w:p>
@@ -2627,7 +2560,7 @@
         <w:rPr>
           <w:rFonts w:asciiTheme="majorHAnsi" w:hAnsiTheme="majorHAnsi" w:cstheme="majorHAnsi"/>
         </w:rPr>
-        <w:t>When it comes to entirely new projects, we as the developers (usually one of us), will sit down with the client and our CTO in order to lay out the expected functionality and requirements in order to make a proposal for the estimated time for us to work on the project, as well as how much the project is expected to cost for the client.</w:t>
+        <w:t>Otherwise I'm usually just relaxing, doing jobs around the place or having fun; Be it hobbies, dates or entertainment.</w:t>
       </w:r>
     </w:p>
     <w:p>
@@ -2636,124 +2569,46 @@
           <w:rFonts w:asciiTheme="majorHAnsi" w:hAnsiTheme="majorHAnsi" w:cstheme="majorHAnsi"/>
         </w:rPr>
       </w:pPr>
-      <w:r>
+    </w:p>
+    <w:p>
+      <w:pPr>
         <w:rPr>
           <w:rFonts w:asciiTheme="majorHAnsi" w:hAnsiTheme="majorHAnsi" w:cstheme="majorHAnsi"/>
-        </w:rPr>
-        <w:t>The other interactions that go on for the company usually revolve around marketing or interacting with potential clients or investors, something we the developers generally don't participate in.</w:t>
-      </w:r>
+          <w:b/>
+          <w:bCs/>
+        </w:rPr>
+      </w:pPr>
     </w:p>
     <w:p>
       <w:pPr>
         <w:rPr>
           <w:rFonts w:asciiTheme="majorHAnsi" w:hAnsiTheme="majorHAnsi" w:cstheme="majorHAnsi"/>
-        </w:rPr>
-      </w:pPr>
-    </w:p>
-    <w:p>
-      <w:pPr>
+          <w:b/>
+          <w:bCs/>
+          <w:u w:val="single"/>
+        </w:rPr>
+      </w:pPr>
+      <w:r>
         <w:rPr>
           <w:rFonts w:asciiTheme="majorHAnsi" w:hAnsiTheme="majorHAnsi" w:cstheme="majorHAnsi"/>
           <w:b/>
           <w:bCs/>
           <w:u w:val="single"/>
         </w:rPr>
-      </w:pPr>
-      <w:r>
+        <w:t>What aspect of their position is most challenging?</w:t>
+      </w:r>
+    </w:p>
+    <w:p>
+      <w:pPr>
         <w:rPr>
           <w:rFonts w:asciiTheme="majorHAnsi" w:hAnsiTheme="majorHAnsi" w:cstheme="majorHAnsi"/>
-          <w:b/>
-          <w:bCs/>
-          <w:u w:val="single"/>
-        </w:rPr>
-        <w:t>Where does the IT professional spend most of their time?</w:t>
-      </w:r>
-    </w:p>
-    <w:p>
-      <w:pPr>
+        </w:rPr>
+      </w:pPr>
+      <w:r>
         <w:rPr>
           <w:rFonts w:asciiTheme="majorHAnsi" w:hAnsiTheme="majorHAnsi" w:cstheme="majorHAnsi"/>
         </w:rPr>
-      </w:pPr>
-      <w:r>
-        <w:rPr>
-          <w:rFonts w:asciiTheme="majorHAnsi" w:hAnsiTheme="majorHAnsi" w:cstheme="majorHAnsi"/>
-        </w:rPr>
         <w:lastRenderedPageBreak/>
-        <w:t>While I'm at work, usually I spend most of my time in front of my computer working on new code most of the time, outside of this it can range from bug fixing, feature or product testing, peer programming with others, or brainstorming.</w:t>
-      </w:r>
-    </w:p>
-    <w:p>
-      <w:pPr>
-        <w:rPr>
-          <w:rFonts w:asciiTheme="majorHAnsi" w:hAnsiTheme="majorHAnsi" w:cstheme="majorHAnsi"/>
-        </w:rPr>
-      </w:pPr>
-      <w:r>
-        <w:rPr>
-          <w:rFonts w:asciiTheme="majorHAnsi" w:hAnsiTheme="majorHAnsi" w:cstheme="majorHAnsi"/>
-        </w:rPr>
-        <w:t>Outside of work, I tend to spend time either doing a bit of extra work on anything that has a soonish deadline, just to make sure things stay ahead of schedule.</w:t>
-      </w:r>
-    </w:p>
-    <w:p>
-      <w:pPr>
-        <w:rPr>
-          <w:rFonts w:asciiTheme="majorHAnsi" w:hAnsiTheme="majorHAnsi" w:cstheme="majorHAnsi"/>
-        </w:rPr>
-      </w:pPr>
-      <w:r>
-        <w:rPr>
-          <w:rFonts w:asciiTheme="majorHAnsi" w:hAnsiTheme="majorHAnsi" w:cstheme="majorHAnsi"/>
-        </w:rPr>
-        <w:t>Otherwise I'm usually just relaxing, doing jobs around the place or having fun; Be it hobbies, dates or entertainment.</w:t>
-      </w:r>
-    </w:p>
-    <w:p>
-      <w:pPr>
-        <w:rPr>
-          <w:rFonts w:asciiTheme="majorHAnsi" w:hAnsiTheme="majorHAnsi" w:cstheme="majorHAnsi"/>
-        </w:rPr>
-      </w:pPr>
-    </w:p>
-    <w:p>
-      <w:pPr>
-        <w:rPr>
-          <w:rFonts w:asciiTheme="majorHAnsi" w:hAnsiTheme="majorHAnsi" w:cstheme="majorHAnsi"/>
-          <w:b/>
-          <w:bCs/>
-        </w:rPr>
-      </w:pPr>
-    </w:p>
-    <w:p>
-      <w:pPr>
-        <w:rPr>
-          <w:rFonts w:asciiTheme="majorHAnsi" w:hAnsiTheme="majorHAnsi" w:cstheme="majorHAnsi"/>
-          <w:b/>
-          <w:bCs/>
-          <w:u w:val="single"/>
-        </w:rPr>
-      </w:pPr>
-      <w:r>
-        <w:rPr>
-          <w:rFonts w:asciiTheme="majorHAnsi" w:hAnsiTheme="majorHAnsi" w:cstheme="majorHAnsi"/>
-          <w:b/>
-          <w:bCs/>
-          <w:u w:val="single"/>
-        </w:rPr>
-        <w:t>What aspect of their position is most challenging?</w:t>
-      </w:r>
-    </w:p>
-    <w:p>
-      <w:pPr>
-        <w:rPr>
-          <w:rFonts w:asciiTheme="majorHAnsi" w:hAnsiTheme="majorHAnsi" w:cstheme="majorHAnsi"/>
-        </w:rPr>
-      </w:pPr>
-      <w:r>
-        <w:rPr>
-          <w:rFonts w:asciiTheme="majorHAnsi" w:hAnsiTheme="majorHAnsi" w:cstheme="majorHAnsi"/>
-        </w:rPr>
         <w:t>Currently the main challenges would probably be the amount of new features that the managers would like to implement vs the code output of the developers, we're trying to keep up as well as make sure that things are as close to bullet proof as they can be before being released in the product.</w:t>
       </w:r>
     </w:p>
@@ -2905,25 +2760,7 @@
           <w:color w:val="000000"/>
           <w:lang w:eastAsia="en-AU"/>
         </w:rPr>
-        <w:t xml:space="preserve">The impact of improved systems is a better overall Cloud experience. Removal of bugs and augmentation of the overall algorithm, should result in users having greater confidence and trust in Cloud, thus leading to an increase in usage. With greater volume of users, comes increased business opportunities. It is possible that companies such as Dropbox, Apple and Google will increase their use of ads and focus more on marketing (as we’ve seen in the past with companies such as YouTube) as the money-making contingency is there. The individuals who will most be affected by are existing users and organisations. Career wise, it’s hard to determine how large an impact it will have, but it is possible that it will disrupt the volume and flow of hardware manufacturing. We may see a </w:t>
-      </w:r>
-      <w:proofErr w:type="gramStart"/>
-      <w:r>
-        <w:rPr>
-          <w:rFonts w:eastAsia="Times New Roman" w:cstheme="minorHAnsi"/>
-          <w:color w:val="000000"/>
-          <w:lang w:eastAsia="en-AU"/>
-        </w:rPr>
-        <w:t>drop-in purchases of hardware</w:t>
-      </w:r>
-      <w:proofErr w:type="gramEnd"/>
-      <w:r>
-        <w:rPr>
-          <w:rFonts w:eastAsia="Times New Roman" w:cstheme="minorHAnsi"/>
-          <w:color w:val="000000"/>
-          <w:lang w:eastAsia="en-AU"/>
-        </w:rPr>
-        <w:t xml:space="preserve"> such as hard</w:t>
+        <w:t>The impact of improved systems is a better overall Cloud experience. Removal of bugs and augmentation of the overall algorithm, should result in users having greater confidence and trust in Cloud, thus leading to an increase in usage. With greater volume of users, comes increased business opportunities. It is possible that companies such as Dropbox, Apple and Google will increase their use of ads and focus more on marketing (as we’ve seen in the past with companies such as YouTube) as the money-making contingency is there. The individuals who will most be affected by are existing users and organisations. Career wise, it’s hard to determine how large an impact it will have, but it is possible that it will disrupt the volume and flow of hardware manufacturing. We may see a drop-in purchases of hardware such as hard</w:t>
       </w:r>
       <w:r>
         <w:rPr>
@@ -2970,7 +2807,6 @@
           <w:color w:val="000000"/>
           <w:lang w:eastAsia="en-AU"/>
         </w:rPr>
-        <w:lastRenderedPageBreak/>
         <w:t>Not all of us use cloud currently. For those that don’t, it won’t impact us whereas for those that do, cloud is great in a variety of ways as mentioned above such as quick, convenient storage and easy transfer of files. A potential negative is privacy. Whilst secure, cloud systems are not infallible, meaning private documents, photos and videos can be leaked, many examples of such have been reported in the media. Additionally, it is possible that data stored in the cloud is there forever and cannot be taken back or deleted. The cloud can be unreliable as hardware faults can cause data loss, especially due to the fact the cloud providers are responsible for maintenance which the end user has little to no control over. On the other hand, most cloud providers are structured with redundancy plans to prevent loss of data, often with multi-site operations severely limiting outages and issues caused by localised things like natural disaster. Had the ATO’s storage solution been on the cloud in 2016 they could have prevented [a petabyte of data loss and months of system outages] (</w:t>
       </w:r>
       <w:hyperlink r:id="rId9" w:history="1">
@@ -3030,6 +2866,7 @@
           <w:u w:val="single"/>
           <w:lang w:eastAsia="en-AU"/>
         </w:rPr>
+        <w:lastRenderedPageBreak/>
         <w:t>Cybersecurity</w:t>
       </w:r>
     </w:p>
@@ -3129,25 +2966,7 @@
           <w:lang w:eastAsia="en-AU"/>
         </w:rPr>
         <w:tab/>
-        <w:t xml:space="preserve">Application security. </w:t>
-      </w:r>
-      <w:proofErr w:type="gramStart"/>
-      <w:r>
-        <w:rPr>
-          <w:rFonts w:eastAsia="Times New Roman" w:cstheme="minorHAnsi"/>
-          <w:color w:val="000000"/>
-          <w:lang w:eastAsia="en-AU"/>
-        </w:rPr>
-        <w:t>All of</w:t>
-      </w:r>
-      <w:proofErr w:type="gramEnd"/>
-      <w:r>
-        <w:rPr>
-          <w:rFonts w:eastAsia="Times New Roman" w:cstheme="minorHAnsi"/>
-          <w:color w:val="000000"/>
-          <w:lang w:eastAsia="en-AU"/>
-        </w:rPr>
-        <w:t xml:space="preserve"> these technologies are continuously working together and </w:t>
+        <w:t>Application security. All of these technologies are continuously working together and </w:t>
       </w:r>
     </w:p>
     <w:p>
@@ -3436,16 +3255,7 @@
           <w:color w:val="000000"/>
           <w:lang w:eastAsia="en-AU"/>
         </w:rPr>
-        <w:t xml:space="preserve">Autonomous vehicles are very similar to current day mainstream motor cars however the key difference is they are ‘driverless’. This is achieved by computer systems programmed to control the vehicle, which has been a big part of vehicles for a long time, but including driver inputs like acceleration, braking and steering. Present day, vehicle autonomy in is still in its infancy, but over the past 5 years or so has made big leaps in development. Vehicle autonomy is part of current production vehicles though on a smaller scale than full driverless autonomy. Functions such as reverse parking assist, emergency responsive braking and even </w:t>
-      </w:r>
-      <w:r>
-        <w:rPr>
-          <w:rFonts w:eastAsia="Times New Roman" w:cstheme="minorHAnsi"/>
-          <w:color w:val="000000"/>
-          <w:lang w:eastAsia="en-AU"/>
-        </w:rPr>
-        <w:lastRenderedPageBreak/>
-        <w:t>cruise control form part of vehicle autonomy. Each day researchers, manufacturers and engineers are all working towards making the car a driverless experience which can be expected in the future - how far into the future is hard to say but Bentley have already displayed a prototype low speed vehicle that is completely driverless.</w:t>
+        <w:t>Autonomous vehicles are very similar to current day mainstream motor cars however the key difference is they are ‘driverless’. This is achieved by computer systems programmed to control the vehicle, which has been a big part of vehicles for a long time, but including driver inputs like acceleration, braking and steering. Present day, vehicle autonomy in is still in its infancy, but over the past 5 years or so has made big leaps in development. Vehicle autonomy is part of current production vehicles though on a smaller scale than full driverless autonomy. Functions such as reverse parking assist, emergency responsive braking and even cruise control form part of vehicle autonomy. Each day researchers, manufacturers and engineers are all working towards making the car a driverless experience which can be expected in the future - how far into the future is hard to say but Bentley have already displayed a prototype low speed vehicle that is completely driverless.</w:t>
       </w:r>
     </w:p>
     <w:p>
@@ -3476,7 +3286,16 @@
           <w:color w:val="000000"/>
           <w:lang w:eastAsia="en-AU"/>
         </w:rPr>
-        <w:t>With this technology advancement would come an array of changes in everyday life. On the good side of change would be increased ability for productivity, comfort of private travel, eliminated risk of driving incidents caused by motorists driving under the influence of alcohol/drugs, more efficient motorways with less congestion (should all vehicles be autonomous and communicate with each other to prevent slow merging traffic, cut-offs, etc.) and eliminated driver fatigue. On the negative side is the risk of system failures such as speeding, failing to brake and/or steer, inability to control the vehicle in case of emergency (assuming there is no manual override) and hacking. The changes brought on by autonomous vehicles would impact all road users including pedestrians. Industries such as transport and logistics along with taxi travel (just to name a few) would be heavily impacted by this technology as both industries revolve around the operation of motor vehicles to transport goods/people from point A to point B. With autonomy taking over, the vehicle operators would no-longer be required in that role (though in the early days the vehicles will likely require an operator). </w:t>
+        <w:t xml:space="preserve">With this technology advancement would come an array of changes in everyday life. On the good side of change would be increased ability for productivity, comfort of private travel, eliminated risk of driving incidents caused by motorists driving under the influence of alcohol/drugs, more efficient motorways with less congestion (should all vehicles be autonomous and communicate with each other to prevent slow merging traffic, cut-offs, etc.) and eliminated driver fatigue. On the negative side is the risk of system failures such as speeding, failing to brake and/or steer, inability to control the vehicle in case of emergency (assuming there is no manual override) and hacking. The changes brought on by autonomous vehicles would impact all road users including pedestrians. Industries such as transport and logistics along with taxi travel (just to name a few) would be heavily impacted </w:t>
+      </w:r>
+      <w:r>
+        <w:rPr>
+          <w:rFonts w:eastAsia="Times New Roman" w:cstheme="minorHAnsi"/>
+          <w:color w:val="000000"/>
+          <w:lang w:eastAsia="en-AU"/>
+        </w:rPr>
+        <w:lastRenderedPageBreak/>
+        <w:t>by this technology as both industries revolve around the operation of motor vehicles to transport goods/people from point A to point B. With autonomy taking over, the vehicle operators would no-longer be required in that role (though in the early days the vehicles will likely require an operator). </w:t>
       </w:r>
     </w:p>
     <w:p>
@@ -3507,25 +3326,7 @@
           <w:color w:val="000000"/>
           <w:lang w:eastAsia="en-AU"/>
         </w:rPr>
-        <w:t xml:space="preserve">This will affect all of us and our families in one way or another we all use some form of vehicle for either transportation or labour. The effects are hard to judge as this </w:t>
-      </w:r>
-      <w:proofErr w:type="gramStart"/>
-      <w:r>
-        <w:rPr>
-          <w:rFonts w:eastAsia="Times New Roman" w:cstheme="minorHAnsi"/>
-          <w:color w:val="000000"/>
-          <w:lang w:eastAsia="en-AU"/>
-        </w:rPr>
-        <w:t>stage</w:t>
-      </w:r>
-      <w:proofErr w:type="gramEnd"/>
-      <w:r>
-        <w:rPr>
-          <w:rFonts w:eastAsia="Times New Roman" w:cstheme="minorHAnsi"/>
-          <w:color w:val="000000"/>
-          <w:lang w:eastAsia="en-AU"/>
-        </w:rPr>
-        <w:t xml:space="preserve"> but impacts outlined in the above paragraph should be thought about, discussed and understood as the use of autonomous vehicles becomes more prevalent.</w:t>
+        <w:t>This will affect all of us and our families in one way or another we all use some form of vehicle for either transportation or labour. The effects are hard to judge as this stage but impacts outlined in the above paragraph should be thought about, discussed and understood as the use of autonomous vehicles becomes more prevalent.</w:t>
       </w:r>
     </w:p>
     <w:p>
@@ -3627,25 +3428,7 @@
           <w:color w:val="000000"/>
           <w:lang w:eastAsia="en-AU"/>
         </w:rPr>
-        <w:t xml:space="preserve">With robots, greater productivity is achieved as they can better perform repetitive and precise tasks with a greater level of accuracy than humans. As they are (generally) programmed to complete a single task, robots are often very good at what they do. Overall, this would greatly impact workers, as it often means redundancy of positions within a business. This has especially been seen over the years in car manufacturing around the globe. On the plus side, should redundancy not be on the table, it does </w:t>
-      </w:r>
-      <w:proofErr w:type="gramStart"/>
-      <w:r>
-        <w:rPr>
-          <w:rFonts w:eastAsia="Times New Roman" w:cstheme="minorHAnsi"/>
-          <w:color w:val="000000"/>
-          <w:lang w:eastAsia="en-AU"/>
-        </w:rPr>
-        <w:t>open up</w:t>
-      </w:r>
-      <w:proofErr w:type="gramEnd"/>
-      <w:r>
-        <w:rPr>
-          <w:rFonts w:eastAsia="Times New Roman" w:cstheme="minorHAnsi"/>
-          <w:color w:val="000000"/>
-          <w:lang w:eastAsia="en-AU"/>
-        </w:rPr>
-        <w:t xml:space="preserve"> the ability for workers to focus on more decision-based tasks (providing the robot isn’t good at decision making) which in turn increases the productivity of a business further. </w:t>
+        <w:t>With robots, greater productivity is achieved as they can better perform repetitive and precise tasks with a greater level of accuracy than humans. As they are (generally) programmed to complete a single task, robots are often very good at what they do. Overall, this would greatly impact workers, as it often means redundancy of positions within a business. This has especially been seen over the years in car manufacturing around the globe. On the plus side, should redundancy not be on the table, it does open up the ability for workers to focus on more decision-based tasks (providing the robot isn’t good at decision making) which in turn increases the productivity of a business further. </w:t>
       </w:r>
     </w:p>
     <w:p>
@@ -3702,7 +3485,6 @@
           <w:sz w:val="44"/>
           <w:szCs w:val="44"/>
         </w:rPr>
-        <w:lastRenderedPageBreak/>
         <w:t>Project Ideas</w:t>
       </w:r>
     </w:p>
@@ -4012,6 +3794,7 @@
           <w:color w:val="000000"/>
           <w:lang w:eastAsia="en-AU"/>
         </w:rPr>
+        <w:lastRenderedPageBreak/>
         <w:t xml:space="preserve">Choose which type of meal you wish to cook (breakfast, lunch, dinner, dessert, baking, etc.) and </w:t>
       </w:r>
       <w:proofErr w:type="spellStart"/>
@@ -4591,7 +4374,6 @@
           <w:color w:val="000000"/>
           <w:lang w:eastAsia="en-AU"/>
         </w:rPr>
-        <w:lastRenderedPageBreak/>
         <w:t>User Interface (UI)</w:t>
       </w:r>
     </w:p>
@@ -4684,25 +4466,7 @@
           <w:color w:val="000000"/>
           <w:lang w:eastAsia="en-AU"/>
         </w:rPr>
-        <w:t xml:space="preserve">Targeted at 18 - </w:t>
-      </w:r>
-      <w:proofErr w:type="gramStart"/>
-      <w:r>
-        <w:rPr>
-          <w:rFonts w:eastAsia="Times New Roman" w:cstheme="minorHAnsi"/>
-          <w:color w:val="000000"/>
-          <w:lang w:eastAsia="en-AU"/>
-        </w:rPr>
-        <w:t>30 year</w:t>
-      </w:r>
-      <w:proofErr w:type="gramEnd"/>
-      <w:r>
-        <w:rPr>
-          <w:rFonts w:eastAsia="Times New Roman" w:cstheme="minorHAnsi"/>
-          <w:color w:val="000000"/>
-          <w:lang w:eastAsia="en-AU"/>
-        </w:rPr>
-        <w:t xml:space="preserve"> </w:t>
+        <w:t xml:space="preserve">Targeted at 18 - 30 year </w:t>
       </w:r>
       <w:proofErr w:type="spellStart"/>
       <w:r>
@@ -4894,6 +4658,7 @@
           <w:color w:val="000000"/>
           <w:lang w:eastAsia="en-AU"/>
         </w:rPr>
+        <w:lastRenderedPageBreak/>
         <w:t>Ability to set/add favourites.</w:t>
       </w:r>
     </w:p>
@@ -5034,7 +4799,7 @@
           <w:lang w:eastAsia="en-AU"/>
         </w:rPr>
         <w:drawing>
-          <wp:inline distT="0" distB="0" distL="0" distR="0" wp14:anchorId="11D8096A" wp14:editId="27EDE4BA">
+          <wp:inline distT="0" distB="0" distL="0" distR="0" wp14:anchorId="1ECCCAA5" wp14:editId="3186D3B0">
             <wp:extent cx="5731510" cy="2019935"/>
             <wp:effectExtent l="0" t="0" r="2540" b="0"/>
             <wp:docPr id="2" name="Picture 2"/>
@@ -5120,15 +4885,7 @@
     <w:p/>
     <w:p>
       <w:r>
-        <w:t xml:space="preserve">Towards the end of the assignment period, you should reflect as a group on how well you think you have performed in this assignment. You should include whatever evidence you may have about the groups processes (such as commit trails from GitHub, or project meeting minutes). Each member of the group should contribute up to 200 words about their own perception of the group, and the group </w:t>
-      </w:r>
-      <w:proofErr w:type="gramStart"/>
-      <w:r>
-        <w:t>as a whole should</w:t>
-      </w:r>
-      <w:proofErr w:type="gramEnd"/>
-      <w:r>
-        <w:t xml:space="preserve"> contribute around 400 words. This should include the following attributes. </w:t>
+        <w:t xml:space="preserve">Towards the end of the assignment period, you should reflect as a group on how well you think you have performed in this assignment. You should include whatever evidence you may have about the groups processes (such as commit trails from GitHub, or project meeting minutes). Each member of the group should contribute up to 200 words about their own perception of the group, and the group as a whole should contribute around 400 words. This should include the following attributes. </w:t>
       </w:r>
     </w:p>
     <w:p>
@@ -5151,6 +4908,239 @@
           <w:u w:val="single"/>
         </w:rPr>
         <w:t>What went well?</w:t>
+      </w:r>
+    </w:p>
+    <w:p>
+      <w:r>
+        <w:rPr>
+          <w:b/>
+          <w:bCs/>
+        </w:rPr>
+        <w:t>Jenna</w:t>
+      </w:r>
+      <w:r>
+        <w:br/>
+        <w:t>Some of us worked really well together. We were able to finish all parts of the assignment on time and build the website.</w:t>
+      </w:r>
+    </w:p>
+    <w:p>
+      <w:r>
+        <w:rPr>
+          <w:b/>
+          <w:bCs/>
+        </w:rPr>
+        <w:t>Samuel</w:t>
+      </w:r>
+      <w:r>
+        <w:br/>
+        <w:t>For half the team there was good open communication channels despite different time zones and scheduling.</w:t>
+      </w:r>
+    </w:p>
+    <w:p>
+      <w:r>
+        <w:rPr>
+          <w:b/>
+          <w:bCs/>
+        </w:rPr>
+        <w:t>Stanton</w:t>
+      </w:r>
+      <w:r>
+        <w:br/>
+        <w:t xml:space="preserve">Great rapport with the team members who were present, able to freely discuss ideas. Organising different parts of the report to complete separately and collaboratively was easy and efficient. In particular, I found the application idea generation and discussion enjoyable and interesting. </w:t>
+      </w:r>
+    </w:p>
+    <w:p>
+      <w:pPr>
+        <w:rPr>
+          <w:b/>
+          <w:bCs/>
+        </w:rPr>
+      </w:pPr>
+      <w:r>
+        <w:rPr>
+          <w:b/>
+          <w:bCs/>
+        </w:rPr>
+        <w:t>Cooper</w:t>
+      </w:r>
+    </w:p>
+    <w:p>
+      <w:r>
+        <w:lastRenderedPageBreak/>
+        <w:t>As simple as it sounds, getting the assignment done. From personal experience group assignments almost always fall apart due to one reason or another, especially considering I was a rather late entry into the group and that some of our team members weren’t present.</w:t>
+      </w:r>
+    </w:p>
+    <w:p/>
+    <w:p>
+      <w:pPr>
+        <w:rPr>
+          <w:u w:val="single"/>
+        </w:rPr>
+      </w:pPr>
+      <w:r>
+        <w:rPr>
+          <w:b/>
+          <w:u w:val="single"/>
+        </w:rPr>
+        <w:t xml:space="preserve">What could be improved? </w:t>
+      </w:r>
+    </w:p>
+    <w:p>
+      <w:r>
+        <w:rPr>
+          <w:b/>
+          <w:bCs/>
+        </w:rPr>
+        <w:t>Jenna</w:t>
+      </w:r>
+      <w:r>
+        <w:br/>
+        <w:t>Attendance. Throughout the duration of working on the project, not all members contributed which made the collaboration portions of the assignment difficult at times.</w:t>
+      </w:r>
+    </w:p>
+    <w:p>
+      <w:r>
+        <w:rPr>
+          <w:b/>
+          <w:bCs/>
+        </w:rPr>
+        <w:t>Samuel</w:t>
+      </w:r>
+      <w:r>
+        <w:br/>
+        <w:t>If non-attendees had better communication regarding their circumstances (busy etc.) it would have at least provided us with better visibility on what was happening and enable us to plan and structure our working model effectively.</w:t>
+      </w:r>
+    </w:p>
+    <w:p>
+      <w:r>
+        <w:rPr>
+          <w:b/>
+          <w:bCs/>
+        </w:rPr>
+        <w:t>Stanton</w:t>
+      </w:r>
+      <w:r>
+        <w:br/>
+        <w:t xml:space="preserve">Communication, I think if a consistent level of effort from all involved parties was present we would been able to build a truly impressive report and would have generated even more amazing ideas for the development of the application. </w:t>
+      </w:r>
+    </w:p>
+    <w:p>
+      <w:r>
+        <w:rPr>
+          <w:b/>
+          <w:bCs/>
+        </w:rPr>
+        <w:t>Cooper</w:t>
+      </w:r>
+    </w:p>
+    <w:p>
+      <w:r>
+        <w:t>Our communication. For me at least, I could have communicated better with my team towards the beginning. That, and non-attendees hadn’t informed us if they had dropped the course or not making things a bit difficult.</w:t>
+      </w:r>
+    </w:p>
+    <w:p/>
+    <w:p>
+      <w:pPr>
+        <w:rPr>
+          <w:b/>
+          <w:u w:val="single"/>
+        </w:rPr>
+      </w:pPr>
+      <w:r>
+        <w:rPr>
+          <w:b/>
+          <w:u w:val="single"/>
+        </w:rPr>
+        <w:t xml:space="preserve">At least one thing that was surprising </w:t>
+      </w:r>
+      <w:r>
+        <w:rPr>
+          <w:b/>
+          <w:u w:val="single"/>
+        </w:rPr>
+        <w:br/>
+      </w:r>
+    </w:p>
+    <w:p>
+      <w:r>
+        <w:rPr>
+          <w:b/>
+          <w:bCs/>
+        </w:rPr>
+        <w:t>Jenna</w:t>
+      </w:r>
+      <w:r>
+        <w:br/>
+        <w:t>The difficulty with getting everyone in the group together to work on the application, even with Discord being an effective tool available for all team members</w:t>
+      </w:r>
+    </w:p>
+    <w:p>
+      <w:pPr>
+        <w:rPr>
+          <w:b/>
+        </w:rPr>
+      </w:pPr>
+      <w:r>
+        <w:rPr>
+          <w:b/>
+        </w:rPr>
+        <w:t>Samuel</w:t>
+      </w:r>
+      <w:r>
+        <w:rPr>
+          <w:b/>
+        </w:rPr>
+        <w:br/>
+      </w:r>
+      <w:r>
+        <w:t>Annoyance of JavaScript! Difficulty interpreting the industry data. It makes sense what it is but trying to talk about it and extrapolate relevant concepts for the report was difficult.</w:t>
+      </w:r>
+    </w:p>
+    <w:p>
+      <w:r>
+        <w:rPr>
+          <w:b/>
+        </w:rPr>
+        <w:t>Stanton</w:t>
+      </w:r>
+      <w:r>
+        <w:rPr>
+          <w:b/>
+        </w:rPr>
+        <w:br/>
+      </w:r>
+      <w:r>
+        <w:t>While challenges are to be expected, I found I still greatly underestimated to what extent it would be an issue. It is an aspect I will be mindful when considering a potential career as a software developer.</w:t>
+      </w:r>
+    </w:p>
+    <w:p>
+      <w:r>
+        <w:rPr>
+          <w:b/>
+          <w:bCs/>
+        </w:rPr>
+        <w:t>Cooper</w:t>
+      </w:r>
+    </w:p>
+    <w:p>
+      <w:r>
+        <w:t>How well we coordinated the assignment despite of our scheduling differences. Exceeded my expectations as to what we could accomplish with an online group assignment.</w:t>
+      </w:r>
+    </w:p>
+    <w:p/>
+    <w:p>
+      <w:pPr>
+        <w:rPr>
+          <w:b/>
+          <w:u w:val="single"/>
+        </w:rPr>
+      </w:pPr>
+      <w:r>
+        <w:rPr>
+          <w:b/>
+          <w:u w:val="single"/>
+        </w:rPr>
+        <w:t xml:space="preserve">At least one thing that you have learned about groups </w:t>
       </w:r>
     </w:p>
     <w:p>
@@ -5164,263 +5154,6 @@
       </w:r>
       <w:r>
         <w:br/>
-        <w:t xml:space="preserve">Some of us worked </w:t>
-      </w:r>
-      <w:proofErr w:type="gramStart"/>
-      <w:r>
-        <w:t>really well</w:t>
-      </w:r>
-      <w:proofErr w:type="gramEnd"/>
-      <w:r>
-        <w:t xml:space="preserve"> together. We were able to finish all parts of the assignment on time and build the website.</w:t>
-      </w:r>
-    </w:p>
-    <w:p>
-      <w:r>
-        <w:rPr>
-          <w:b/>
-          <w:bCs/>
-        </w:rPr>
-        <w:t>Samuel</w:t>
-      </w:r>
-      <w:r>
-        <w:br/>
-        <w:t>For half the team there was good open communication channels despite different time zones and scheduling.</w:t>
-      </w:r>
-    </w:p>
-    <w:p>
-      <w:r>
-        <w:rPr>
-          <w:b/>
-          <w:bCs/>
-        </w:rPr>
-        <w:t>Stanton</w:t>
-      </w:r>
-      <w:r>
-        <w:br/>
-        <w:t xml:space="preserve">Great rapport with the team members who were present, able to freely discuss ideas. Organising different parts of the report to complete separately and collaboratively was easy and efficient. </w:t>
-      </w:r>
-      <w:proofErr w:type="gramStart"/>
-      <w:r>
-        <w:t>In particular, I</w:t>
-      </w:r>
-      <w:proofErr w:type="gramEnd"/>
-      <w:r>
-        <w:t xml:space="preserve"> found the application idea generation and discussion enjoyable and interesting. </w:t>
-      </w:r>
-    </w:p>
-    <w:p>
-      <w:pPr>
-        <w:rPr>
-          <w:b/>
-          <w:bCs/>
-        </w:rPr>
-      </w:pPr>
-      <w:r>
-        <w:rPr>
-          <w:b/>
-          <w:bCs/>
-        </w:rPr>
-        <w:t>Cooper</w:t>
-      </w:r>
-    </w:p>
-    <w:p>
-      <w:r>
-        <w:t>As simple as it sounds, getting the assignment done. From personal experience group assignments almost always fall apart due to one reason or another, especially considering I was a rather late entry into the group and that some of our team members weren’t present.</w:t>
-      </w:r>
-    </w:p>
-    <w:p/>
-    <w:p>
-      <w:pPr>
-        <w:rPr>
-          <w:u w:val="single"/>
-        </w:rPr>
-      </w:pPr>
-      <w:r>
-        <w:rPr>
-          <w:b/>
-          <w:u w:val="single"/>
-        </w:rPr>
-        <w:t xml:space="preserve">What could be improved? </w:t>
-      </w:r>
-    </w:p>
-    <w:p>
-      <w:r>
-        <w:rPr>
-          <w:b/>
-          <w:bCs/>
-        </w:rPr>
-        <w:t>Jenna</w:t>
-      </w:r>
-      <w:r>
-        <w:br/>
-        <w:t>Attendance. Throughout the duration of working on the project, not all members contributed which made the collaboration portions of the assignment difficult at times.</w:t>
-      </w:r>
-    </w:p>
-    <w:p>
-      <w:r>
-        <w:rPr>
-          <w:b/>
-          <w:bCs/>
-        </w:rPr>
-        <w:t>Samuel</w:t>
-      </w:r>
-      <w:r>
-        <w:br/>
-        <w:t>If non-attendees had better communication regarding their circumstances (busy etc.) it would have at least provided us with better visibility on what was happening and enable us to plan and structure our working model effectively.</w:t>
-      </w:r>
-    </w:p>
-    <w:p>
-      <w:r>
-        <w:rPr>
-          <w:b/>
-          <w:bCs/>
-        </w:rPr>
-        <w:t>Stanton</w:t>
-      </w:r>
-      <w:r>
-        <w:br/>
-        <w:t xml:space="preserve">Communication, I think if a consistent level of effort from all involved parties was </w:t>
-      </w:r>
-      <w:proofErr w:type="gramStart"/>
-      <w:r>
-        <w:t>present</w:t>
-      </w:r>
-      <w:proofErr w:type="gramEnd"/>
-      <w:r>
-        <w:t xml:space="preserve"> we would been able to build a truly impressive report and would have generated even more amazing ideas for the development of the application. </w:t>
-      </w:r>
-    </w:p>
-    <w:p>
-      <w:r>
-        <w:rPr>
-          <w:b/>
-          <w:bCs/>
-        </w:rPr>
-        <w:t>Cooper</w:t>
-      </w:r>
-    </w:p>
-    <w:p>
-      <w:r>
-        <w:t>Our communication. For me at least, I could have communicated better with my team towards the beginning. That, and non-attendees hadn’t informed us if they had dropped the course or not making things a bit difficult.</w:t>
-      </w:r>
-    </w:p>
-    <w:p/>
-    <w:p>
-      <w:pPr>
-        <w:rPr>
-          <w:b/>
-          <w:u w:val="single"/>
-        </w:rPr>
-      </w:pPr>
-      <w:r>
-        <w:rPr>
-          <w:b/>
-          <w:u w:val="single"/>
-        </w:rPr>
-        <w:t xml:space="preserve">At least one thing that was surprising </w:t>
-      </w:r>
-      <w:r>
-        <w:rPr>
-          <w:b/>
-          <w:u w:val="single"/>
-        </w:rPr>
-        <w:br/>
-      </w:r>
-    </w:p>
-    <w:p>
-      <w:r>
-        <w:rPr>
-          <w:b/>
-          <w:bCs/>
-        </w:rPr>
-        <w:t>Jenna</w:t>
-      </w:r>
-      <w:r>
-        <w:br/>
-        <w:t>The difficulty with getting everyone in the group together to work on the application, even with Discord being an effective tool available for all team members</w:t>
-      </w:r>
-    </w:p>
-    <w:p>
-      <w:pPr>
-        <w:rPr>
-          <w:b/>
-        </w:rPr>
-      </w:pPr>
-      <w:r>
-        <w:rPr>
-          <w:b/>
-        </w:rPr>
-        <w:lastRenderedPageBreak/>
-        <w:t>Samuel</w:t>
-      </w:r>
-      <w:r>
-        <w:rPr>
-          <w:b/>
-        </w:rPr>
-        <w:br/>
-      </w:r>
-      <w:r>
-        <w:t>Annoyance of JavaScript! Difficulty interpreting the industry data. It makes sense what it is but trying to talk about it and extrapolate relevant concepts for the report was difficult.</w:t>
-      </w:r>
-    </w:p>
-    <w:p>
-      <w:r>
-        <w:rPr>
-          <w:b/>
-        </w:rPr>
-        <w:t>Stanton</w:t>
-      </w:r>
-      <w:r>
-        <w:rPr>
-          <w:b/>
-        </w:rPr>
-        <w:br/>
-      </w:r>
-      <w:r>
-        <w:t>While challenges are to be expected, I found I still greatly underestimated to what extent it would be an issue. It is an aspect I will be mindful when considering a potential career as a software developer.</w:t>
-      </w:r>
-    </w:p>
-    <w:p>
-      <w:r>
-        <w:rPr>
-          <w:b/>
-          <w:bCs/>
-        </w:rPr>
-        <w:t>Cooper</w:t>
-      </w:r>
-    </w:p>
-    <w:p>
-      <w:r>
-        <w:t>How well we coordinated the assignment despite of our scheduling differences. Exceeded my expectations as to what we could accomplish with an online group assignment.</w:t>
-      </w:r>
-    </w:p>
-    <w:p/>
-    <w:p>
-      <w:pPr>
-        <w:rPr>
-          <w:b/>
-          <w:u w:val="single"/>
-        </w:rPr>
-      </w:pPr>
-      <w:r>
-        <w:rPr>
-          <w:b/>
-          <w:u w:val="single"/>
-        </w:rPr>
-        <w:t xml:space="preserve">At least one thing that you have learned about groups </w:t>
-      </w:r>
-    </w:p>
-    <w:p>
-      <w:r>
-        <w:rPr>
-          <w:b/>
-          <w:bCs/>
-        </w:rPr>
-        <w:t>Jenna</w:t>
-      </w:r>
-      <w:r>
-        <w:br/>
         <w:t>While echoing my previous answers, the issue of getting everyone to participate was a learning experience for sure.</w:t>
       </w:r>
     </w:p>
@@ -5497,15 +5230,7 @@
       </w:r>
       <w:r>
         <w:br/>
-        <w:t xml:space="preserve">For those who participated, it worked well. It was </w:t>
-      </w:r>
-      <w:proofErr w:type="gramStart"/>
-      <w:r>
-        <w:t>definitely a</w:t>
-      </w:r>
-      <w:proofErr w:type="gramEnd"/>
-      <w:r>
-        <w:t xml:space="preserve"> learning curve, a clash occurred once between Samuel and Stan when a push for a particular aspect was attempted, but this was quickly resolved. Overall it kept the work neatly organised and made collaboration efficient and effective. Additionally, it was a great learning experience for the team members who did utilise it.</w:t>
+        <w:t>For those who participated, it worked well. It was definitely a learning curve, a clash occurred once between Samuel and Stan when a push for a particular aspect was attempted, but this was quickly resolved. Overall it kept the work neatly organised and made collaboration efficient and effective. Additionally, it was a great learning experience for the team members who did utilise it.</w:t>
       </w:r>
     </w:p>
     <w:p/>
@@ -5515,8 +5240,6 @@
           <w:rFonts w:cstheme="minorHAnsi"/>
         </w:rPr>
       </w:pPr>
-      <w:bookmarkStart w:id="0" w:name="_GoBack"/>
-      <w:bookmarkEnd w:id="0"/>
     </w:p>
     <w:sectPr>
       <w:pgSz w:w="11906" w:h="16838"/>
@@ -7755,6 +7478,7 @@
     <w:lsdException w:name="HTML Sample" w:semiHidden="1" w:unhideWhenUsed="1"/>
     <w:lsdException w:name="HTML Typewriter" w:semiHidden="1" w:unhideWhenUsed="1"/>
     <w:lsdException w:name="HTML Variable" w:semiHidden="1" w:unhideWhenUsed="1"/>
+    <w:lsdException w:name="Normal Table" w:semiHidden="1" w:unhideWhenUsed="1"/>
     <w:lsdException w:name="annotation subject" w:semiHidden="1" w:unhideWhenUsed="1"/>
     <w:lsdException w:name="No List" w:semiHidden="1" w:unhideWhenUsed="1"/>
     <w:lsdException w:name="Outline List 1" w:semiHidden="1" w:unhideWhenUsed="1"/>
@@ -7800,9 +7524,11 @@
     <w:lsdException w:name="Table Subtle 1" w:semiHidden="1" w:unhideWhenUsed="1"/>
     <w:lsdException w:name="Table Subtle 2" w:semiHidden="1" w:unhideWhenUsed="1"/>
     <w:lsdException w:name="Table Web 1" w:semiHidden="1" w:unhideWhenUsed="1"/>
+    <w:lsdException w:name="Table Web 2" w:semiHidden="1" w:unhideWhenUsed="1"/>
     <w:lsdException w:name="Table Web 3" w:semiHidden="1" w:unhideWhenUsed="1"/>
     <w:lsdException w:name="Balloon Text" w:semiHidden="1" w:unhideWhenUsed="1"/>
     <w:lsdException w:name="Table Grid" w:uiPriority="39"/>
+    <w:lsdException w:name="Table Theme" w:semiHidden="1" w:unhideWhenUsed="1"/>
     <w:lsdException w:name="Placeholder Text" w:semiHidden="1"/>
     <w:lsdException w:name="No Spacing" w:uiPriority="1" w:qFormat="1"/>
     <w:lsdException w:name="Light Shading" w:uiPriority="60"/>

</xml_diff>